<commit_message>
Added "delete repository" instructions, added .txt
</commit_message>
<xml_diff>
--- a/LearningMaterial.docx
+++ b/LearningMaterial.docx
@@ -9,7 +9,7 @@
     </w:p>
     <w:p/>
     <w:p>
-      <w:hyperlink r:id="rId4" w:history="1">
+      <w:hyperlink r:id="rId5" w:history="1">
         <w:r>
           <w:rPr>
             <w:rStyle w:val="Hyperlink"/>
@@ -19,7 +19,12 @@
       </w:hyperlink>
     </w:p>
     <w:p>
-      <w:hyperlink r:id="rId5" w:history="1">
+      <w:pPr>
+        <w:rPr>
+          <w:rStyle w:val="Hyperlink"/>
+        </w:rPr>
+      </w:pPr>
+      <w:hyperlink r:id="rId6" w:history="1">
         <w:r>
           <w:rPr>
             <w:rStyle w:val="Hyperlink"/>
@@ -28,6 +33,257 @@
         </w:r>
       </w:hyperlink>
     </w:p>
+    <w:p>
+      <w:pPr>
+        <w:rPr>
+          <w:rStyle w:val="Hyperlink"/>
+          <w:b/>
+          <w:bCs/>
+          <w:color w:val="auto"/>
+        </w:rPr>
+      </w:pPr>
+      <w:r>
+        <w:rPr>
+          <w:rStyle w:val="Hyperlink"/>
+          <w:b/>
+          <w:bCs/>
+          <w:color w:val="auto"/>
+        </w:rPr>
+        <w:t>Deleting repositories</w:t>
+      </w:r>
+      <w:bookmarkStart w:id="0" w:name="_GoBack"/>
+      <w:bookmarkEnd w:id="0"/>
+    </w:p>
+    <w:p>
+      <w:pPr>
+        <w:pStyle w:val="HTMLPreformatted"/>
+        <w:numPr>
+          <w:ilvl w:val="0"/>
+          <w:numId w:val="1"/>
+        </w:numPr>
+        <w:shd w:val="clear" w:color="auto" w:fill="EFF0F1"/>
+        <w:tabs>
+          <w:tab w:val="clear" w:pos="720"/>
+        </w:tabs>
+        <w:ind w:left="450"/>
+        <w:textAlignment w:val="baseline"/>
+        <w:rPr>
+          <w:rStyle w:val="HTMLCode"/>
+          <w:rFonts w:ascii="Consolas" w:hAnsi="Consolas"/>
+          <w:color w:val="242729"/>
+          <w:bdr w:val="none" w:sz="0" w:space="0" w:color="auto" w:frame="1"/>
+          <w:shd w:val="clear" w:color="auto" w:fill="EFF0F1"/>
+        </w:rPr>
+      </w:pPr>
+      <w:r>
+        <w:rPr>
+          <w:rStyle w:val="HTMLCode"/>
+          <w:rFonts w:ascii="Consolas" w:hAnsi="Consolas"/>
+          <w:color w:val="242729"/>
+          <w:bdr w:val="none" w:sz="0" w:space="0" w:color="auto" w:frame="1"/>
+          <w:shd w:val="clear" w:color="auto" w:fill="EFF0F1"/>
+        </w:rPr>
+        <w:t xml:space="preserve"># Make sure that you run this from the right folder </w:t>
+      </w:r>
+    </w:p>
+    <w:p>
+      <w:pPr>
+        <w:pStyle w:val="HTMLPreformatted"/>
+        <w:numPr>
+          <w:ilvl w:val="0"/>
+          <w:numId w:val="1"/>
+        </w:numPr>
+        <w:shd w:val="clear" w:color="auto" w:fill="EFF0F1"/>
+        <w:tabs>
+          <w:tab w:val="clear" w:pos="720"/>
+        </w:tabs>
+        <w:ind w:left="450"/>
+        <w:textAlignment w:val="baseline"/>
+        <w:rPr>
+          <w:rStyle w:val="HTMLCode"/>
+          <w:rFonts w:ascii="Consolas" w:hAnsi="Consolas"/>
+          <w:color w:val="242729"/>
+          <w:bdr w:val="none" w:sz="0" w:space="0" w:color="auto" w:frame="1"/>
+          <w:shd w:val="clear" w:color="auto" w:fill="EFF0F1"/>
+        </w:rPr>
+      </w:pPr>
+      <w:r>
+        <w:rPr>
+          <w:rStyle w:val="HTMLCode"/>
+          <w:rFonts w:ascii="Consolas" w:hAnsi="Consolas"/>
+          <w:color w:val="242729"/>
+          <w:bdr w:val="none" w:sz="0" w:space="0" w:color="auto" w:frame="1"/>
+          <w:shd w:val="clear" w:color="auto" w:fill="EFF0F1"/>
+        </w:rPr>
+        <w:t>rm -rf .git</w:t>
+      </w:r>
+    </w:p>
+    <w:p>
+      <w:pPr>
+        <w:pStyle w:val="HTMLPreformatted"/>
+        <w:shd w:val="clear" w:color="auto" w:fill="EFF0F1"/>
+        <w:textAlignment w:val="baseline"/>
+        <w:rPr>
+          <w:rStyle w:val="HTMLCode"/>
+          <w:rFonts w:ascii="Consolas" w:hAnsi="Consolas"/>
+          <w:color w:val="242729"/>
+          <w:bdr w:val="none" w:sz="0" w:space="0" w:color="auto" w:frame="1"/>
+          <w:shd w:val="clear" w:color="auto" w:fill="EFF0F1"/>
+        </w:rPr>
+      </w:pPr>
+      <w:r>
+        <w:rPr>
+          <w:rStyle w:val="HTMLCode"/>
+          <w:rFonts w:ascii="Consolas" w:hAnsi="Consolas"/>
+          <w:color w:val="242729"/>
+          <w:bdr w:val="none" w:sz="0" w:space="0" w:color="auto" w:frame="1"/>
+          <w:shd w:val="clear" w:color="auto" w:fill="EFF0F1"/>
+        </w:rPr>
+        <w:t>cd ~/Documents/gitHub/</w:t>
+      </w:r>
+    </w:p>
+    <w:p>
+      <w:pPr>
+        <w:pStyle w:val="HTMLPreformatted"/>
+        <w:shd w:val="clear" w:color="auto" w:fill="EFF0F1"/>
+        <w:textAlignment w:val="baseline"/>
+        <w:rPr>
+          <w:rStyle w:val="HTMLCode"/>
+          <w:rFonts w:ascii="Consolas" w:hAnsi="Consolas"/>
+          <w:color w:val="242729"/>
+          <w:bdr w:val="none" w:sz="0" w:space="0" w:color="auto" w:frame="1"/>
+          <w:shd w:val="clear" w:color="auto" w:fill="EFF0F1"/>
+        </w:rPr>
+      </w:pPr>
+      <w:r>
+        <w:rPr>
+          <w:rStyle w:val="HTMLCode"/>
+          <w:rFonts w:ascii="Consolas" w:hAnsi="Consolas"/>
+          <w:color w:val="242729"/>
+          <w:bdr w:val="none" w:sz="0" w:space="0" w:color="auto" w:frame="1"/>
+          <w:shd w:val="clear" w:color="auto" w:fill="EFF0F1"/>
+        </w:rPr>
+        <w:t xml:space="preserve"> # example, and again, be careful, it will erase your entire folder</w:t>
+      </w:r>
+    </w:p>
+    <w:p>
+      <w:pPr>
+        <w:pStyle w:val="HTMLPreformatted"/>
+        <w:shd w:val="clear" w:color="auto" w:fill="EFF0F1"/>
+        <w:textAlignment w:val="baseline"/>
+        <w:rPr>
+          <w:rStyle w:val="HTMLCode"/>
+          <w:rFonts w:ascii="Consolas" w:hAnsi="Consolas"/>
+          <w:color w:val="242729"/>
+          <w:bdr w:val="none" w:sz="0" w:space="0" w:color="auto" w:frame="1"/>
+          <w:shd w:val="clear" w:color="auto" w:fill="EFF0F1"/>
+        </w:rPr>
+      </w:pPr>
+      <w:r>
+        <w:rPr>
+          <w:rStyle w:val="HTMLCode"/>
+          <w:rFonts w:ascii="Consolas" w:hAnsi="Consolas"/>
+          <w:color w:val="242729"/>
+          <w:bdr w:val="none" w:sz="0" w:space="0" w:color="auto" w:frame="1"/>
+          <w:shd w:val="clear" w:color="auto" w:fill="EFF0F1"/>
+        </w:rPr>
+        <w:t xml:space="preserve"> rm -rf repositoryA</w:t>
+      </w:r>
+    </w:p>
+    <w:p>
+      <w:pPr>
+        <w:pStyle w:val="HTMLPreformatted"/>
+        <w:shd w:val="clear" w:color="auto" w:fill="EFF0F1"/>
+        <w:textAlignment w:val="baseline"/>
+        <w:rPr>
+          <w:rStyle w:val="HTMLCode"/>
+          <w:rFonts w:ascii="Consolas" w:hAnsi="Consolas"/>
+          <w:color w:val="242729"/>
+          <w:bdr w:val="none" w:sz="0" w:space="0" w:color="auto" w:frame="1"/>
+          <w:shd w:val="clear" w:color="auto" w:fill="EFF0F1"/>
+        </w:rPr>
+      </w:pPr>
+      <w:r>
+        <w:rPr>
+          <w:rStyle w:val="HTMLCode"/>
+          <w:rFonts w:ascii="Consolas" w:hAnsi="Consolas"/>
+          <w:color w:val="242729"/>
+          <w:bdr w:val="none" w:sz="0" w:space="0" w:color="auto" w:frame="1"/>
+          <w:shd w:val="clear" w:color="auto" w:fill="EFF0F1"/>
+        </w:rPr>
+        <w:t xml:space="preserve"> git clone git://github.com/myUser/repositoryA.git</w:t>
+      </w:r>
+    </w:p>
+    <w:p>
+      <w:pPr>
+        <w:pStyle w:val="HTMLPreformatted"/>
+        <w:shd w:val="clear" w:color="auto" w:fill="EFF0F1"/>
+        <w:textAlignment w:val="baseline"/>
+        <w:rPr>
+          <w:rStyle w:val="HTMLCode"/>
+          <w:rFonts w:ascii="Consolas" w:hAnsi="Consolas"/>
+          <w:color w:val="242729"/>
+          <w:bdr w:val="none" w:sz="0" w:space="0" w:color="auto" w:frame="1"/>
+          <w:shd w:val="clear" w:color="auto" w:fill="EFF0F1"/>
+        </w:rPr>
+      </w:pPr>
+      <w:r>
+        <w:rPr>
+          <w:rStyle w:val="HTMLCode"/>
+          <w:rFonts w:ascii="Consolas" w:hAnsi="Consolas"/>
+          <w:color w:val="242729"/>
+          <w:bdr w:val="none" w:sz="0" w:space="0" w:color="auto" w:frame="1"/>
+          <w:shd w:val="clear" w:color="auto" w:fill="EFF0F1"/>
+        </w:rPr>
+        <w:t xml:space="preserve"> rm -rf repositoryB</w:t>
+      </w:r>
+    </w:p>
+    <w:p>
+      <w:pPr>
+        <w:pStyle w:val="HTMLPreformatted"/>
+        <w:shd w:val="clear" w:color="auto" w:fill="EFF0F1"/>
+        <w:textAlignment w:val="baseline"/>
+        <w:rPr>
+          <w:rStyle w:val="HTMLCode"/>
+          <w:rFonts w:ascii="Consolas" w:hAnsi="Consolas"/>
+          <w:color w:val="242729"/>
+          <w:bdr w:val="none" w:sz="0" w:space="0" w:color="auto" w:frame="1"/>
+          <w:shd w:val="clear" w:color="auto" w:fill="EFF0F1"/>
+        </w:rPr>
+      </w:pPr>
+      <w:r>
+        <w:rPr>
+          <w:rStyle w:val="HTMLCode"/>
+          <w:rFonts w:ascii="Consolas" w:hAnsi="Consolas"/>
+          <w:color w:val="242729"/>
+          <w:bdr w:val="none" w:sz="0" w:space="0" w:color="auto" w:frame="1"/>
+          <w:shd w:val="clear" w:color="auto" w:fill="EFF0F1"/>
+        </w:rPr>
+        <w:t xml:space="preserve"> git clone git://github.com/myUser/repositoryB.git </w:t>
+      </w:r>
+    </w:p>
+    <w:p>
+      <w:pPr>
+        <w:pStyle w:val="HTMLPreformatted"/>
+        <w:shd w:val="clear" w:color="auto" w:fill="EFF0F1"/>
+        <w:textAlignment w:val="baseline"/>
+        <w:rPr>
+          <w:rFonts w:ascii="Consolas" w:hAnsi="Consolas"/>
+          <w:color w:val="242729"/>
+        </w:rPr>
+      </w:pPr>
+      <w:r>
+        <w:rPr>
+          <w:rStyle w:val="HTMLCode"/>
+          <w:rFonts w:ascii="Consolas" w:hAnsi="Consolas"/>
+          <w:color w:val="242729"/>
+          <w:bdr w:val="none" w:sz="0" w:space="0" w:color="auto" w:frame="1"/>
+          <w:shd w:val="clear" w:color="auto" w:fill="EFF0F1"/>
+        </w:rPr>
+        <w:t xml:space="preserve"> # And so on </w:t>
+      </w:r>
+    </w:p>
+    <w:p/>
     <w:p/>
     <w:p>
       <w:r>
@@ -35,7 +291,7 @@
       </w:r>
     </w:p>
     <w:p>
-      <w:hyperlink r:id="rId6" w:history="1">
+      <w:hyperlink r:id="rId7" w:history="1">
         <w:r>
           <w:rPr>
             <w:rStyle w:val="Hyperlink"/>
@@ -45,7 +301,7 @@
       </w:hyperlink>
     </w:p>
     <w:p>
-      <w:hyperlink r:id="rId7" w:history="1">
+      <w:hyperlink r:id="rId8" w:history="1">
         <w:r>
           <w:rPr>
             <w:rStyle w:val="Hyperlink"/>
@@ -55,7 +311,7 @@
       </w:hyperlink>
     </w:p>
     <w:p>
-      <w:hyperlink r:id="rId8" w:history="1">
+      <w:hyperlink r:id="rId9" w:history="1">
         <w:r>
           <w:rPr>
             <w:rStyle w:val="Hyperlink"/>
@@ -65,7 +321,7 @@
       </w:hyperlink>
     </w:p>
     <w:p>
-      <w:hyperlink r:id="rId9" w:history="1">
+      <w:hyperlink r:id="rId10" w:history="1">
         <w:r>
           <w:rPr>
             <w:rStyle w:val="Hyperlink"/>
@@ -81,20 +337,12 @@
       </w:r>
     </w:p>
     <w:p>
-      <w:hyperlink r:id="rId10" w:history="1">
+      <w:hyperlink r:id="rId11" w:history="1">
         <w:r>
           <w:rPr>
             <w:rStyle w:val="Hyperlink"/>
           </w:rPr>
-          <w:t>https://www.lucidchart.com/pages/flowchart-symbols-meani</w:t>
-        </w:r>
-        <w:bookmarkStart w:id="0" w:name="_GoBack"/>
-        <w:bookmarkEnd w:id="0"/>
-        <w:r>
-          <w:rPr>
-            <w:rStyle w:val="Hyperlink"/>
-          </w:rPr>
-          <w:t>ng-explained</w:t>
+          <w:t>https://www.lucidchart.com/pages/flowchart-symbols-meaning-explained</w:t>
         </w:r>
       </w:hyperlink>
     </w:p>
@@ -106,6 +354,127 @@
     </w:sectPr>
   </w:body>
 </w:document>
+</file>
+
+<file path=word/numbering.xml><?xml version="1.0" encoding="utf-8"?>
+<w:numbering xmlns:wpc="http://schemas.microsoft.com/office/word/2010/wordprocessingCanvas" xmlns:cx="http://schemas.microsoft.com/office/drawing/2014/chartex" xmlns:cx1="http://schemas.microsoft.com/office/drawing/2015/9/8/chartex" xmlns:cx2="http://schemas.microsoft.com/office/drawing/2015/10/21/chartex" xmlns:cx3="http://schemas.microsoft.com/office/drawing/2016/5/9/chartex" xmlns:cx4="http://schemas.microsoft.com/office/drawing/2016/5/10/chartex" xmlns:cx5="http://schemas.microsoft.com/office/drawing/2016/5/11/chartex" xmlns:cx6="http://schemas.microsoft.com/office/drawing/2016/5/12/chartex" xmlns:cx7="http://schemas.microsoft.com/office/drawing/2016/5/13/chartex" xmlns:cx8="http://schemas.microsoft.com/office/drawing/2016/5/14/chartex" xmlns:mc="http://schemas.openxmlformats.org/markup-compatibility/2006" xmlns:aink="http://schemas.microsoft.com/office/drawing/2016/ink" xmlns:am3d="http://schemas.microsoft.com/office/drawing/2017/model3d" xmlns:o="urn:schemas-microsoft-com:office:office" xmlns:r="http://schemas.openxmlformats.org/officeDocument/2006/relationships" xmlns:m="http://schemas.openxmlformats.org/officeDocument/2006/math" xmlns:v="urn:schemas-microsoft-com:vml" xmlns:wp14="http://schemas.microsoft.com/office/word/2010/wordprocessingDrawing" xmlns:wp="http://schemas.openxmlformats.org/drawingml/2006/wordprocessingDrawing" xmlns:w10="urn:schemas-microsoft-com:office:word" xmlns:w="http://schemas.openxmlformats.org/wordprocessingml/2006/main" xmlns:w14="http://schemas.microsoft.com/office/word/2010/wordml" xmlns:w15="http://schemas.microsoft.com/office/word/2012/wordml" xmlns:w16cid="http://schemas.microsoft.com/office/word/2016/wordml/cid" xmlns:w16se="http://schemas.microsoft.com/office/word/2015/wordml/symex" xmlns:wpg="http://schemas.microsoft.com/office/word/2010/wordprocessingGroup" xmlns:wpi="http://schemas.microsoft.com/office/word/2010/wordprocessingInk" xmlns:wne="http://schemas.microsoft.com/office/word/2006/wordml" xmlns:wps="http://schemas.microsoft.com/office/word/2010/wordprocessingShape" mc:Ignorable="w14 w15 w16se w16cid wp14">
+  <w:abstractNum w:abstractNumId="0" w15:restartNumberingAfterBreak="0">
+    <w:nsid w:val="5A843AF2"/>
+    <w:multiLevelType w:val="multilevel"/>
+    <w:tmpl w:val="4D2ACF5C"/>
+    <w:lvl w:ilvl="0">
+      <w:start w:val="1"/>
+      <w:numFmt w:val="decimal"/>
+      <w:lvlText w:val="%1."/>
+      <w:lvlJc w:val="left"/>
+      <w:pPr>
+        <w:tabs>
+          <w:tab w:val="num" w:pos="720"/>
+        </w:tabs>
+        <w:ind w:left="720" w:hanging="360"/>
+      </w:pPr>
+    </w:lvl>
+    <w:lvl w:ilvl="1" w:tentative="1">
+      <w:start w:val="1"/>
+      <w:numFmt w:val="decimal"/>
+      <w:lvlText w:val="%2."/>
+      <w:lvlJc w:val="left"/>
+      <w:pPr>
+        <w:tabs>
+          <w:tab w:val="num" w:pos="1440"/>
+        </w:tabs>
+        <w:ind w:left="1440" w:hanging="360"/>
+      </w:pPr>
+    </w:lvl>
+    <w:lvl w:ilvl="2" w:tentative="1">
+      <w:start w:val="1"/>
+      <w:numFmt w:val="decimal"/>
+      <w:lvlText w:val="%3."/>
+      <w:lvlJc w:val="left"/>
+      <w:pPr>
+        <w:tabs>
+          <w:tab w:val="num" w:pos="2160"/>
+        </w:tabs>
+        <w:ind w:left="2160" w:hanging="360"/>
+      </w:pPr>
+    </w:lvl>
+    <w:lvl w:ilvl="3" w:tentative="1">
+      <w:start w:val="1"/>
+      <w:numFmt w:val="decimal"/>
+      <w:lvlText w:val="%4."/>
+      <w:lvlJc w:val="left"/>
+      <w:pPr>
+        <w:tabs>
+          <w:tab w:val="num" w:pos="2880"/>
+        </w:tabs>
+        <w:ind w:left="2880" w:hanging="360"/>
+      </w:pPr>
+    </w:lvl>
+    <w:lvl w:ilvl="4" w:tentative="1">
+      <w:start w:val="1"/>
+      <w:numFmt w:val="decimal"/>
+      <w:lvlText w:val="%5."/>
+      <w:lvlJc w:val="left"/>
+      <w:pPr>
+        <w:tabs>
+          <w:tab w:val="num" w:pos="3600"/>
+        </w:tabs>
+        <w:ind w:left="3600" w:hanging="360"/>
+      </w:pPr>
+    </w:lvl>
+    <w:lvl w:ilvl="5" w:tentative="1">
+      <w:start w:val="1"/>
+      <w:numFmt w:val="decimal"/>
+      <w:lvlText w:val="%6."/>
+      <w:lvlJc w:val="left"/>
+      <w:pPr>
+        <w:tabs>
+          <w:tab w:val="num" w:pos="4320"/>
+        </w:tabs>
+        <w:ind w:left="4320" w:hanging="360"/>
+      </w:pPr>
+    </w:lvl>
+    <w:lvl w:ilvl="6" w:tentative="1">
+      <w:start w:val="1"/>
+      <w:numFmt w:val="decimal"/>
+      <w:lvlText w:val="%7."/>
+      <w:lvlJc w:val="left"/>
+      <w:pPr>
+        <w:tabs>
+          <w:tab w:val="num" w:pos="5040"/>
+        </w:tabs>
+        <w:ind w:left="5040" w:hanging="360"/>
+      </w:pPr>
+    </w:lvl>
+    <w:lvl w:ilvl="7" w:tentative="1">
+      <w:start w:val="1"/>
+      <w:numFmt w:val="decimal"/>
+      <w:lvlText w:val="%8."/>
+      <w:lvlJc w:val="left"/>
+      <w:pPr>
+        <w:tabs>
+          <w:tab w:val="num" w:pos="5760"/>
+        </w:tabs>
+        <w:ind w:left="5760" w:hanging="360"/>
+      </w:pPr>
+    </w:lvl>
+    <w:lvl w:ilvl="8" w:tentative="1">
+      <w:start w:val="1"/>
+      <w:numFmt w:val="decimal"/>
+      <w:lvlText w:val="%9."/>
+      <w:lvlJc w:val="left"/>
+      <w:pPr>
+        <w:tabs>
+          <w:tab w:val="num" w:pos="6480"/>
+        </w:tabs>
+        <w:ind w:left="6480" w:hanging="360"/>
+      </w:pPr>
+    </w:lvl>
+  </w:abstractNum>
+  <w:num w:numId="1">
+    <w:abstractNumId w:val="0"/>
+  </w:num>
+</w:numbering>
 </file>
 
 <file path=word/styles.xml><?xml version="1.0" encoding="utf-8"?>
@@ -546,6 +915,96 @@
       <w:u w:val="single"/>
     </w:rPr>
   </w:style>
+  <w:style w:type="paragraph" w:styleId="NormalWeb">
+    <w:name w:val="Normal (Web)"/>
+    <w:basedOn w:val="Normal"/>
+    <w:uiPriority w:val="99"/>
+    <w:unhideWhenUsed/>
+    <w:rsid w:val="005D1025"/>
+    <w:pPr>
+      <w:spacing w:before="100" w:beforeAutospacing="1" w:after="100" w:afterAutospacing="1" w:line="240" w:lineRule="auto"/>
+    </w:pPr>
+    <w:rPr>
+      <w:rFonts w:ascii="Times New Roman" w:eastAsia="Times New Roman" w:hAnsi="Times New Roman" w:cs="Times New Roman"/>
+      <w:sz w:val="24"/>
+      <w:szCs w:val="24"/>
+      <w:lang w:eastAsia="en-GB"/>
+    </w:rPr>
+  </w:style>
+  <w:style w:type="paragraph" w:styleId="HTMLPreformatted">
+    <w:name w:val="HTML Preformatted"/>
+    <w:basedOn w:val="Normal"/>
+    <w:link w:val="HTMLPreformattedChar"/>
+    <w:uiPriority w:val="99"/>
+    <w:semiHidden/>
+    <w:unhideWhenUsed/>
+    <w:rsid w:val="005D1025"/>
+    <w:pPr>
+      <w:tabs>
+        <w:tab w:val="left" w:pos="916"/>
+        <w:tab w:val="left" w:pos="1832"/>
+        <w:tab w:val="left" w:pos="2748"/>
+        <w:tab w:val="left" w:pos="3664"/>
+        <w:tab w:val="left" w:pos="4580"/>
+        <w:tab w:val="left" w:pos="5496"/>
+        <w:tab w:val="left" w:pos="6412"/>
+        <w:tab w:val="left" w:pos="7328"/>
+        <w:tab w:val="left" w:pos="8244"/>
+        <w:tab w:val="left" w:pos="9160"/>
+        <w:tab w:val="left" w:pos="10076"/>
+        <w:tab w:val="left" w:pos="10992"/>
+        <w:tab w:val="left" w:pos="11908"/>
+        <w:tab w:val="left" w:pos="12824"/>
+        <w:tab w:val="left" w:pos="13740"/>
+        <w:tab w:val="left" w:pos="14656"/>
+      </w:tabs>
+      <w:spacing w:after="0" w:line="240" w:lineRule="auto"/>
+    </w:pPr>
+    <w:rPr>
+      <w:rFonts w:ascii="Courier New" w:eastAsia="Times New Roman" w:hAnsi="Courier New" w:cs="Courier New"/>
+      <w:sz w:val="20"/>
+      <w:szCs w:val="20"/>
+      <w:lang w:eastAsia="en-GB"/>
+    </w:rPr>
+  </w:style>
+  <w:style w:type="character" w:customStyle="1" w:styleId="HTMLPreformattedChar">
+    <w:name w:val="HTML Preformatted Char"/>
+    <w:basedOn w:val="DefaultParagraphFont"/>
+    <w:link w:val="HTMLPreformatted"/>
+    <w:uiPriority w:val="99"/>
+    <w:semiHidden/>
+    <w:rsid w:val="005D1025"/>
+    <w:rPr>
+      <w:rFonts w:ascii="Courier New" w:eastAsia="Times New Roman" w:hAnsi="Courier New" w:cs="Courier New"/>
+      <w:sz w:val="20"/>
+      <w:szCs w:val="20"/>
+      <w:lang w:eastAsia="en-GB"/>
+    </w:rPr>
+  </w:style>
+  <w:style w:type="character" w:styleId="HTMLCode">
+    <w:name w:val="HTML Code"/>
+    <w:basedOn w:val="DefaultParagraphFont"/>
+    <w:uiPriority w:val="99"/>
+    <w:semiHidden/>
+    <w:unhideWhenUsed/>
+    <w:rsid w:val="005D1025"/>
+    <w:rPr>
+      <w:rFonts w:ascii="Courier New" w:eastAsia="Times New Roman" w:hAnsi="Courier New" w:cs="Courier New"/>
+      <w:sz w:val="20"/>
+      <w:szCs w:val="20"/>
+    </w:rPr>
+  </w:style>
+  <w:style w:type="character" w:styleId="Strong">
+    <w:name w:val="Strong"/>
+    <w:basedOn w:val="DefaultParagraphFont"/>
+    <w:uiPriority w:val="22"/>
+    <w:qFormat/>
+    <w:rsid w:val="005D1025"/>
+    <w:rPr>
+      <w:b/>
+      <w:bCs/>
+    </w:rPr>
+  </w:style>
 </w:styles>
 </file>
 

</xml_diff>